<commit_message>
seperate button for vacancy
</commit_message>
<xml_diff>
--- a/Report/New App Plan.docx
+++ b/Report/New App Plan.docx
@@ -1,6 +1,6 @@
 
 <file path=word/document.xml><?xml version="1.0" encoding="utf-8"?>
-<w:document xmlns:wpc="http://schemas.microsoft.com/office/word/2010/wordprocessingCanvas" xmlns:cx="http://schemas.microsoft.com/office/drawing/2014/chartex" xmlns:cx1="http://schemas.microsoft.com/office/drawing/2015/9/8/chartex" xmlns:cx2="http://schemas.microsoft.com/office/drawing/2015/10/21/chartex" xmlns:cx3="http://schemas.microsoft.com/office/drawing/2016/5/9/chartex" xmlns:cx4="http://schemas.microsoft.com/office/drawing/2016/5/10/chartex" xmlns:cx5="http://schemas.microsoft.com/office/drawing/2016/5/11/chartex" xmlns:cx6="http://schemas.microsoft.com/office/drawing/2016/5/12/chartex" xmlns:cx7="http://schemas.microsoft.com/office/drawing/2016/5/13/chartex" xmlns:cx8="http://schemas.microsoft.com/office/drawing/2016/5/14/chartex" xmlns:mc="http://schemas.openxmlformats.org/markup-compatibility/2006" xmlns:aink="http://schemas.microsoft.com/office/drawing/2016/ink" xmlns:am3d="http://schemas.microsoft.com/office/drawing/2017/model3d" xmlns:o="urn:schemas-microsoft-com:office:office" xmlns:oel="http://schemas.microsoft.com/office/2019/extlst" xmlns:r="http://schemas.openxmlformats.org/officeDocument/2006/relationships" xmlns:m="http://schemas.openxmlformats.org/officeDocument/2006/math" xmlns:v="urn:schemas-microsoft-com:vml" xmlns:wp14="http://schemas.microsoft.com/office/word/2010/wordprocessingDrawing" xmlns:wp="http://schemas.openxmlformats.org/drawingml/2006/wordprocessingDrawing" xmlns:w10="urn:schemas-microsoft-com:office:word" xmlns:w="http://schemas.openxmlformats.org/wordprocessingml/2006/main" xmlns:w14="http://schemas.microsoft.com/office/word/2010/wordml" xmlns:w15="http://schemas.microsoft.com/office/word/2012/wordml" xmlns:w16cex="http://schemas.microsoft.com/office/word/2018/wordml/cex" xmlns:w16cid="http://schemas.microsoft.com/office/word/2016/wordml/cid" xmlns:w16="http://schemas.microsoft.com/office/word/2018/wordml" xmlns:w16sdtdh="http://schemas.microsoft.com/office/word/2020/wordml/sdtdatahash" xmlns:w16se="http://schemas.microsoft.com/office/word/2015/wordml/symex" xmlns:wpg="http://schemas.microsoft.com/office/word/2010/wordprocessingGroup" xmlns:wpi="http://schemas.microsoft.com/office/word/2010/wordprocessingInk" xmlns:wne="http://schemas.microsoft.com/office/word/2006/wordml" xmlns:wps="http://schemas.microsoft.com/office/word/2010/wordprocessingShape" mc:Ignorable="w14 w15 w16se w16cid w16 w16cex w16sdtdh wp14">
+<w:document xmlns:wpc="http://schemas.microsoft.com/office/word/2010/wordprocessingCanvas" xmlns:cx="http://schemas.microsoft.com/office/drawing/2014/chartex" xmlns:cx1="http://schemas.microsoft.com/office/drawing/2015/9/8/chartex" xmlns:cx2="http://schemas.microsoft.com/office/drawing/2015/10/21/chartex" xmlns:cx3="http://schemas.microsoft.com/office/drawing/2016/5/9/chartex" xmlns:cx4="http://schemas.microsoft.com/office/drawing/2016/5/10/chartex" xmlns:cx5="http://schemas.microsoft.com/office/drawing/2016/5/11/chartex" xmlns:cx6="http://schemas.microsoft.com/office/drawing/2016/5/12/chartex" xmlns:cx7="http://schemas.microsoft.com/office/drawing/2016/5/13/chartex" xmlns:cx8="http://schemas.microsoft.com/office/drawing/2016/5/14/chartex" xmlns:mc="http://schemas.openxmlformats.org/markup-compatibility/2006" xmlns:aink="http://schemas.microsoft.com/office/drawing/2016/ink" xmlns:am3d="http://schemas.microsoft.com/office/drawing/2017/model3d" xmlns:o="urn:schemas-microsoft-com:office:office" xmlns:r="http://schemas.openxmlformats.org/officeDocument/2006/relationships" xmlns:m="http://schemas.openxmlformats.org/officeDocument/2006/math" xmlns:v="urn:schemas-microsoft-com:vml" xmlns:wp14="http://schemas.microsoft.com/office/word/2010/wordprocessingDrawing" xmlns:wp="http://schemas.openxmlformats.org/drawingml/2006/wordprocessingDrawing" xmlns:w10="urn:schemas-microsoft-com:office:word" xmlns:w="http://schemas.openxmlformats.org/wordprocessingml/2006/main" xmlns:w14="http://schemas.microsoft.com/office/word/2010/wordml" xmlns:w15="http://schemas.microsoft.com/office/word/2012/wordml" xmlns:w16cex="http://schemas.microsoft.com/office/word/2018/wordml/cex" xmlns:w16cid="http://schemas.microsoft.com/office/word/2016/wordml/cid" xmlns:w16="http://schemas.microsoft.com/office/word/2018/wordml" xmlns:w16sdtdh="http://schemas.microsoft.com/office/word/2020/wordml/sdtdatahash" xmlns:w16se="http://schemas.microsoft.com/office/word/2015/wordml/symex" xmlns:wpg="http://schemas.microsoft.com/office/word/2010/wordprocessingGroup" xmlns:wpi="http://schemas.microsoft.com/office/word/2010/wordprocessingInk" xmlns:wne="http://schemas.microsoft.com/office/word/2006/wordml" xmlns:wps="http://schemas.microsoft.com/office/word/2010/wordprocessingShape" mc:Ignorable="w14 w15 w16se w16cid w16 w16cex w16sdtdh wp14">
   <w:body>
     <w:p>
       <w:pPr>
@@ -49,8 +49,14 @@
           <w:numId w:val="3"/>
         </w:numPr>
         <w:jc w:val="both"/>
-      </w:pPr>
-      <w:r>
+        <w:rPr>
+          <w:highlight w:val="green"/>
+        </w:rPr>
+      </w:pPr>
+      <w:r>
+        <w:rPr>
+          <w:highlight w:val="green"/>
+        </w:rPr>
         <w:t>A login system for repair center employees to access the app</w:t>
       </w:r>
     </w:p>
@@ -64,7 +70,15 @@
         <w:jc w:val="both"/>
       </w:pPr>
       <w:r>
-        <w:t>Option to set up different user roles and permissions (e.g. manager, technician, receptionist)</w:t>
+        <w:t>Option to set up different user roles and permissions (</w:t>
+      </w:r>
+      <w:proofErr w:type="gramStart"/>
+      <w:r>
+        <w:t>e.g.</w:t>
+      </w:r>
+      <w:proofErr w:type="gramEnd"/>
+      <w:r>
+        <w:t xml:space="preserve"> manager, technician, receptionist)</w:t>
       </w:r>
     </w:p>
     <w:p>
@@ -91,8 +105,14 @@
           <w:numId w:val="3"/>
         </w:numPr>
         <w:jc w:val="both"/>
-      </w:pPr>
-      <w:r>
+        <w:rPr>
+          <w:highlight w:val="green"/>
+        </w:rPr>
+      </w:pPr>
+      <w:r>
+        <w:rPr>
+          <w:highlight w:val="green"/>
+        </w:rPr>
         <w:t>A database of all vehicles that the repair center has worked on, including the following details:</w:t>
       </w:r>
     </w:p>
@@ -104,8 +124,14 @@
           <w:numId w:val="3"/>
         </w:numPr>
         <w:jc w:val="both"/>
-      </w:pPr>
-      <w:r>
+        <w:rPr>
+          <w:highlight w:val="green"/>
+        </w:rPr>
+      </w:pPr>
+      <w:r>
+        <w:rPr>
+          <w:highlight w:val="green"/>
+        </w:rPr>
         <w:t>Make, model, and year of the vehicle</w:t>
       </w:r>
     </w:p>
@@ -117,8 +143,14 @@
           <w:numId w:val="3"/>
         </w:numPr>
         <w:jc w:val="both"/>
-      </w:pPr>
-      <w:r>
+        <w:rPr>
+          <w:highlight w:val="green"/>
+        </w:rPr>
+      </w:pPr>
+      <w:r>
+        <w:rPr>
+          <w:highlight w:val="green"/>
+        </w:rPr>
         <w:t>Vehicle identification number (VIN)</w:t>
       </w:r>
     </w:p>
@@ -130,8 +162,14 @@
           <w:numId w:val="3"/>
         </w:numPr>
         <w:jc w:val="both"/>
-      </w:pPr>
-      <w:r>
+        <w:rPr>
+          <w:highlight w:val="green"/>
+        </w:rPr>
+      </w:pPr>
+      <w:r>
+        <w:rPr>
+          <w:highlight w:val="green"/>
+        </w:rPr>
         <w:t>Customer contact information (name, phone number, email address)</w:t>
       </w:r>
     </w:p>
@@ -159,8 +197,14 @@
           <w:numId w:val="3"/>
         </w:numPr>
         <w:jc w:val="both"/>
-      </w:pPr>
-      <w:r>
+        <w:rPr>
+          <w:highlight w:val="green"/>
+        </w:rPr>
+      </w:pPr>
+      <w:r>
+        <w:rPr>
+          <w:highlight w:val="green"/>
+        </w:rPr>
         <w:t>Parts used in the repair</w:t>
       </w:r>
     </w:p>
@@ -172,8 +216,14 @@
           <w:numId w:val="3"/>
         </w:numPr>
         <w:jc w:val="both"/>
-      </w:pPr>
-      <w:r>
+        <w:rPr>
+          <w:highlight w:val="green"/>
+        </w:rPr>
+      </w:pPr>
+      <w:r>
+        <w:rPr>
+          <w:highlight w:val="green"/>
+        </w:rPr>
         <w:t>Cost of the repair (including labor and parts)</w:t>
       </w:r>
     </w:p>
@@ -185,8 +235,14 @@
           <w:numId w:val="3"/>
         </w:numPr>
         <w:jc w:val="both"/>
-      </w:pPr>
-      <w:r>
+        <w:rPr>
+          <w:highlight w:val="green"/>
+        </w:rPr>
+      </w:pPr>
+      <w:r>
+        <w:rPr>
+          <w:highlight w:val="green"/>
+        </w:rPr>
         <w:t>Date of the repair</w:t>
       </w:r>
     </w:p>
@@ -310,7 +366,15 @@
         <w:jc w:val="both"/>
       </w:pPr>
       <w:r>
-        <w:t>Option to mark a payment as paid or unpaid, and add notes about the payment (e.g. payment method, amount paid)</w:t>
+        <w:t>Option to mark a payment as paid or unpaid, and add notes about the payment (</w:t>
+      </w:r>
+      <w:proofErr w:type="gramStart"/>
+      <w:r>
+        <w:t>e.g.</w:t>
+      </w:r>
+      <w:proofErr w:type="gramEnd"/>
+      <w:r>
+        <w:t xml:space="preserve"> payment method, amount paid)</w:t>
       </w:r>
     </w:p>
     <w:p>
@@ -769,8 +833,14 @@
           <w:numId w:val="3"/>
         </w:numPr>
         <w:jc w:val="both"/>
-      </w:pPr>
-      <w:r>
+        <w:rPr>
+          <w:highlight w:val="green"/>
+        </w:rPr>
+      </w:pPr>
+      <w:r>
+        <w:rPr>
+          <w:highlight w:val="green"/>
+        </w:rPr>
         <w:t>A login system for vehicle owners to access their account</w:t>
       </w:r>
     </w:p>
@@ -811,8 +881,14 @@
           <w:numId w:val="3"/>
         </w:numPr>
         <w:jc w:val="both"/>
-      </w:pPr>
-      <w:r>
+        <w:rPr>
+          <w:highlight w:val="green"/>
+        </w:rPr>
+      </w:pPr>
+      <w:r>
+        <w:rPr>
+          <w:highlight w:val="green"/>
+        </w:rPr>
         <w:t>A way to view the repair history for their vehicle, including the following details:</w:t>
       </w:r>
     </w:p>
@@ -824,8 +900,14 @@
           <w:numId w:val="3"/>
         </w:numPr>
         <w:jc w:val="both"/>
-      </w:pPr>
-      <w:r>
+        <w:rPr>
+          <w:highlight w:val="green"/>
+        </w:rPr>
+      </w:pPr>
+      <w:r>
+        <w:rPr>
+          <w:highlight w:val="green"/>
+        </w:rPr>
         <w:t>Parts used in the repair</w:t>
       </w:r>
     </w:p>
@@ -837,8 +919,14 @@
           <w:numId w:val="3"/>
         </w:numPr>
         <w:jc w:val="both"/>
-      </w:pPr>
-      <w:r>
+        <w:rPr>
+          <w:highlight w:val="green"/>
+        </w:rPr>
+      </w:pPr>
+      <w:r>
+        <w:rPr>
+          <w:highlight w:val="green"/>
+        </w:rPr>
         <w:t>Cost of the repair (including labor and parts)</w:t>
       </w:r>
     </w:p>
@@ -850,8 +938,14 @@
           <w:numId w:val="3"/>
         </w:numPr>
         <w:jc w:val="both"/>
-      </w:pPr>
-      <w:r>
+        <w:rPr>
+          <w:highlight w:val="green"/>
+        </w:rPr>
+      </w:pPr>
+      <w:r>
+        <w:rPr>
+          <w:highlight w:val="green"/>
+        </w:rPr>
         <w:t>Date of the repair</w:t>
       </w:r>
     </w:p>
@@ -863,8 +957,14 @@
           <w:numId w:val="3"/>
         </w:numPr>
         <w:jc w:val="both"/>
-      </w:pPr>
-      <w:r>
+        <w:rPr>
+          <w:highlight w:val="green"/>
+        </w:rPr>
+      </w:pPr>
+      <w:r>
+        <w:rPr>
+          <w:highlight w:val="green"/>
+        </w:rPr>
         <w:t>Technician who performed the repair</w:t>
       </w:r>
     </w:p>
@@ -876,8 +976,14 @@
           <w:numId w:val="3"/>
         </w:numPr>
         <w:jc w:val="both"/>
-      </w:pPr>
-      <w:r>
+        <w:rPr>
+          <w:highlight w:val="green"/>
+        </w:rPr>
+      </w:pPr>
+      <w:r>
+        <w:rPr>
+          <w:highlight w:val="green"/>
+        </w:rPr>
         <w:t>Option to view repair history for multiple vehicles if the vehicle owner has more than one</w:t>
       </w:r>
     </w:p>
@@ -975,7 +1081,15 @@
         <w:jc w:val="both"/>
       </w:pPr>
       <w:r>
-        <w:t>Option to view and modify the details of an existing appointment (e.g. date, time, technician)</w:t>
+        <w:t>Option to view and modify the details of an existing appointment (</w:t>
+      </w:r>
+      <w:proofErr w:type="gramStart"/>
+      <w:r>
+        <w:t>e.g.</w:t>
+      </w:r>
+      <w:proofErr w:type="gramEnd"/>
+      <w:r>
+        <w:t xml:space="preserve"> date, time, technician)</w:t>
       </w:r>
     </w:p>
     <w:p>
@@ -1030,7 +1144,15 @@
         <w:jc w:val="both"/>
       </w:pPr>
       <w:r>
-        <w:t>Option to customize notification preferences, such as the types of notifications received or the notification method (e.g. email, push notification)</w:t>
+        <w:t>Option to customize notification preferences, such as the types of notifications received or the notification method (</w:t>
+      </w:r>
+      <w:proofErr w:type="gramStart"/>
+      <w:r>
+        <w:t>e.g.</w:t>
+      </w:r>
+      <w:proofErr w:type="gramEnd"/>
+      <w:r>
+        <w:t xml:space="preserve"> email, push notification)</w:t>
       </w:r>
     </w:p>
     <w:p>
@@ -1110,20 +1232,36 @@
         <w:jc w:val="both"/>
       </w:pPr>
       <w:r>
-        <w:t>Recommended service intervals (e.g. every 10,000 miles)</w:t>
-      </w:r>
-    </w:p>
-    <w:p>
-      <w:pPr>
-        <w:pStyle w:val="ListParagraph"/>
-        <w:numPr>
-          <w:ilvl w:val="0"/>
-          <w:numId w:val="3"/>
-        </w:numPr>
-        <w:jc w:val="both"/>
-      </w:pPr>
-      <w:r>
-        <w:t>Types of service or maintenance recommended (e.g. oil change, tire rotation)</w:t>
+        <w:t>Recommended service intervals (</w:t>
+      </w:r>
+      <w:proofErr w:type="gramStart"/>
+      <w:r>
+        <w:t>e.g.</w:t>
+      </w:r>
+      <w:proofErr w:type="gramEnd"/>
+      <w:r>
+        <w:t xml:space="preserve"> every 10,000 miles)</w:t>
+      </w:r>
+    </w:p>
+    <w:p>
+      <w:pPr>
+        <w:pStyle w:val="ListParagraph"/>
+        <w:numPr>
+          <w:ilvl w:val="0"/>
+          <w:numId w:val="3"/>
+        </w:numPr>
+        <w:jc w:val="both"/>
+      </w:pPr>
+      <w:r>
+        <w:t>Types of service or maintenance recommended (</w:t>
+      </w:r>
+      <w:proofErr w:type="gramStart"/>
+      <w:r>
+        <w:t>e.g.</w:t>
+      </w:r>
+      <w:proofErr w:type="gramEnd"/>
+      <w:r>
+        <w:t xml:space="preserve"> oil change, tire rotation)</w:t>
       </w:r>
     </w:p>
     <w:p>
@@ -1357,7 +1495,15 @@
         <w:jc w:val="both"/>
       </w:pPr>
       <w:r>
-        <w:t>Option to view performance data over time or by specific time period (e.g. month, year)</w:t>
+        <w:t>Option to view performance data over time or by specific time period (</w:t>
+      </w:r>
+      <w:proofErr w:type="gramStart"/>
+      <w:r>
+        <w:t>e.g.</w:t>
+      </w:r>
+      <w:proofErr w:type="gramEnd"/>
+      <w:r>
+        <w:t xml:space="preserve"> month, year)</w:t>
       </w:r>
     </w:p>
     <w:p>
@@ -1399,7 +1545,15 @@
         <w:jc w:val="both"/>
       </w:pPr>
       <w:r>
-        <w:t>Option to view the value of the vehicle over time or by specific time period (e.g. month, year)</w:t>
+        <w:t>Option to view the value of the vehicle over time or by specific time period (</w:t>
+      </w:r>
+      <w:proofErr w:type="gramStart"/>
+      <w:r>
+        <w:t>e.g.</w:t>
+      </w:r>
+      <w:proofErr w:type="gramEnd"/>
+      <w:r>
+        <w:t xml:space="preserve"> month, year)</w:t>
       </w:r>
     </w:p>
     <w:p>
@@ -1454,7 +1608,15 @@
         <w:jc w:val="both"/>
       </w:pPr>
       <w:r>
-        <w:t>Option to scan and upload documents to the app or import them from other sources (e.g. email, cloud storage)</w:t>
+        <w:t>Option to scan and upload documents to the app or import them from other sources (</w:t>
+      </w:r>
+      <w:proofErr w:type="gramStart"/>
+      <w:r>
+        <w:t>e.g.</w:t>
+      </w:r>
+      <w:proofErr w:type="gramEnd"/>
+      <w:r>
+        <w:t xml:space="preserve"> email, cloud storage)</w:t>
       </w:r>
     </w:p>
     <w:p>
@@ -1737,7 +1899,15 @@
         <w:jc w:val="both"/>
       </w:pPr>
       <w:r>
-        <w:t>Integration with a vehicle tracking or security system, such as LoJack, to allow vehicle owners to track the location of their vehicle or receive alerts if their vehicle is stolen</w:t>
+        <w:t xml:space="preserve">Integration with a vehicle tracking or security system, such as </w:t>
+      </w:r>
+      <w:proofErr w:type="spellStart"/>
+      <w:r>
+        <w:t>LoJack</w:t>
+      </w:r>
+      <w:proofErr w:type="spellEnd"/>
+      <w:r>
+        <w:t>, to allow vehicle owners to track the location of their vehicle or receive alerts if their vehicle is stolen</w:t>
       </w:r>
     </w:p>
     <w:p>
@@ -2236,7 +2406,15 @@
         <w:jc w:val="both"/>
       </w:pPr>
       <w:r>
-        <w:t>Offer a set number of points for each successful referral: For example, We could offer 100 points for each person who is referred and makes a purchase at the repair center.</w:t>
+        <w:t xml:space="preserve">Offer a set number of points for each successful referral: For example, </w:t>
+      </w:r>
+      <w:proofErr w:type="gramStart"/>
+      <w:r>
+        <w:t>We</w:t>
+      </w:r>
+      <w:proofErr w:type="gramEnd"/>
+      <w:r>
+        <w:t xml:space="preserve"> could offer 100 points for each person who is referred and makes a purchase at the repair center.</w:t>
       </w:r>
     </w:p>
     <w:p>
@@ -2453,7 +2631,7 @@
 </file>
 
 <file path=word/numbering.xml><?xml version="1.0" encoding="utf-8"?>
-<w:numbering xmlns:wpc="http://schemas.microsoft.com/office/word/2010/wordprocessingCanvas" xmlns:cx="http://schemas.microsoft.com/office/drawing/2014/chartex" xmlns:cx1="http://schemas.microsoft.com/office/drawing/2015/9/8/chartex" xmlns:cx2="http://schemas.microsoft.com/office/drawing/2015/10/21/chartex" xmlns:cx3="http://schemas.microsoft.com/office/drawing/2016/5/9/chartex" xmlns:cx4="http://schemas.microsoft.com/office/drawing/2016/5/10/chartex" xmlns:cx5="http://schemas.microsoft.com/office/drawing/2016/5/11/chartex" xmlns:cx6="http://schemas.microsoft.com/office/drawing/2016/5/12/chartex" xmlns:cx7="http://schemas.microsoft.com/office/drawing/2016/5/13/chartex" xmlns:cx8="http://schemas.microsoft.com/office/drawing/2016/5/14/chartex" xmlns:mc="http://schemas.openxmlformats.org/markup-compatibility/2006" xmlns:aink="http://schemas.microsoft.com/office/drawing/2016/ink" xmlns:am3d="http://schemas.microsoft.com/office/drawing/2017/model3d" xmlns:o="urn:schemas-microsoft-com:office:office" xmlns:oel="http://schemas.microsoft.com/office/2019/extlst" xmlns:r="http://schemas.openxmlformats.org/officeDocument/2006/relationships" xmlns:m="http://schemas.openxmlformats.org/officeDocument/2006/math" xmlns:v="urn:schemas-microsoft-com:vml" xmlns:wp14="http://schemas.microsoft.com/office/word/2010/wordprocessingDrawing" xmlns:wp="http://schemas.openxmlformats.org/drawingml/2006/wordprocessingDrawing" xmlns:w10="urn:schemas-microsoft-com:office:word" xmlns:w="http://schemas.openxmlformats.org/wordprocessingml/2006/main" xmlns:w14="http://schemas.microsoft.com/office/word/2010/wordml" xmlns:w15="http://schemas.microsoft.com/office/word/2012/wordml" xmlns:w16cex="http://schemas.microsoft.com/office/word/2018/wordml/cex" xmlns:w16cid="http://schemas.microsoft.com/office/word/2016/wordml/cid" xmlns:w16="http://schemas.microsoft.com/office/word/2018/wordml" xmlns:w16sdtdh="http://schemas.microsoft.com/office/word/2020/wordml/sdtdatahash" xmlns:w16se="http://schemas.microsoft.com/office/word/2015/wordml/symex" xmlns:wpg="http://schemas.microsoft.com/office/word/2010/wordprocessingGroup" xmlns:wpi="http://schemas.microsoft.com/office/word/2010/wordprocessingInk" xmlns:wne="http://schemas.microsoft.com/office/word/2006/wordml" xmlns:wps="http://schemas.microsoft.com/office/word/2010/wordprocessingShape" mc:Ignorable="w14 w15 w16se w16cid w16 w16cex w16sdtdh wp14">
+<w:numbering xmlns:wpc="http://schemas.microsoft.com/office/word/2010/wordprocessingCanvas" xmlns:cx="http://schemas.microsoft.com/office/drawing/2014/chartex" xmlns:cx1="http://schemas.microsoft.com/office/drawing/2015/9/8/chartex" xmlns:cx2="http://schemas.microsoft.com/office/drawing/2015/10/21/chartex" xmlns:cx3="http://schemas.microsoft.com/office/drawing/2016/5/9/chartex" xmlns:cx4="http://schemas.microsoft.com/office/drawing/2016/5/10/chartex" xmlns:cx5="http://schemas.microsoft.com/office/drawing/2016/5/11/chartex" xmlns:cx6="http://schemas.microsoft.com/office/drawing/2016/5/12/chartex" xmlns:cx7="http://schemas.microsoft.com/office/drawing/2016/5/13/chartex" xmlns:cx8="http://schemas.microsoft.com/office/drawing/2016/5/14/chartex" xmlns:mc="http://schemas.openxmlformats.org/markup-compatibility/2006" xmlns:aink="http://schemas.microsoft.com/office/drawing/2016/ink" xmlns:am3d="http://schemas.microsoft.com/office/drawing/2017/model3d" xmlns:o="urn:schemas-microsoft-com:office:office" xmlns:r="http://schemas.openxmlformats.org/officeDocument/2006/relationships" xmlns:m="http://schemas.openxmlformats.org/officeDocument/2006/math" xmlns:v="urn:schemas-microsoft-com:vml" xmlns:wp14="http://schemas.microsoft.com/office/word/2010/wordprocessingDrawing" xmlns:wp="http://schemas.openxmlformats.org/drawingml/2006/wordprocessingDrawing" xmlns:w10="urn:schemas-microsoft-com:office:word" xmlns:w="http://schemas.openxmlformats.org/wordprocessingml/2006/main" xmlns:w14="http://schemas.microsoft.com/office/word/2010/wordml" xmlns:w15="http://schemas.microsoft.com/office/word/2012/wordml" xmlns:w16cex="http://schemas.microsoft.com/office/word/2018/wordml/cex" xmlns:w16cid="http://schemas.microsoft.com/office/word/2016/wordml/cid" xmlns:w16="http://schemas.microsoft.com/office/word/2018/wordml" xmlns:w16sdtdh="http://schemas.microsoft.com/office/word/2020/wordml/sdtdatahash" xmlns:w16se="http://schemas.microsoft.com/office/word/2015/wordml/symex" xmlns:wpg="http://schemas.microsoft.com/office/word/2010/wordprocessingGroup" xmlns:wpi="http://schemas.microsoft.com/office/word/2010/wordprocessingInk" xmlns:wne="http://schemas.microsoft.com/office/word/2006/wordml" xmlns:wps="http://schemas.microsoft.com/office/word/2010/wordprocessingShape" mc:Ignorable="w14 w15 w16se w16cid w16 w16cex w16sdtdh wp14">
   <w:abstractNum w:abstractNumId="0" w15:restartNumberingAfterBreak="0">
     <w:nsid w:val="07410B93"/>
     <w:multiLevelType w:val="hybridMultilevel"/>
@@ -2793,13 +2971,13 @@
       </w:rPr>
     </w:lvl>
   </w:abstractNum>
-  <w:num w:numId="1" w16cid:durableId="594754790">
+  <w:num w:numId="1">
     <w:abstractNumId w:val="0"/>
   </w:num>
-  <w:num w:numId="2" w16cid:durableId="1334182737">
+  <w:num w:numId="2">
     <w:abstractNumId w:val="1"/>
   </w:num>
-  <w:num w:numId="3" w16cid:durableId="785537586">
+  <w:num w:numId="3">
     <w:abstractNumId w:val="2"/>
   </w:num>
 </w:numbering>

</xml_diff>